<commit_message>
Not sure if my last one actually uploaded
Might have sent the wrong doc
</commit_message>
<xml_diff>
--- a/PubChat PSD.docx
+++ b/PubChat PSD.docx
@@ -1,6 +1,6 @@
 
 <file path=word/document.xml><?xml version="1.0" encoding="utf-8"?>
-<w:document xmlns:wpc="http://schemas.microsoft.com/office/word/2010/wordprocessingCanvas" xmlns:cx="http://schemas.microsoft.com/office/drawing/2014/chartex" xmlns:cx1="http://schemas.microsoft.com/office/drawing/2015/9/8/chartex" xmlns:cx2="http://schemas.microsoft.com/office/drawing/2015/10/21/chartex" xmlns:cx3="http://schemas.microsoft.com/office/drawing/2016/5/9/chartex" xmlns:cx4="http://schemas.microsoft.com/office/drawing/2016/5/10/chartex" xmlns:cx5="http://schemas.microsoft.com/office/drawing/2016/5/11/chartex" xmlns:mc="http://schemas.openxmlformats.org/markup-compatibility/2006" xmlns:o="urn:schemas-microsoft-com:office:office" xmlns:r="http://schemas.openxmlformats.org/officeDocument/2006/relationships" xmlns:m="http://schemas.openxmlformats.org/officeDocument/2006/math" xmlns:v="urn:schemas-microsoft-com:vml" xmlns:wp14="http://schemas.microsoft.com/office/word/2010/wordprocessingDrawing" xmlns:wp="http://schemas.openxmlformats.org/drawingml/2006/wordprocessingDrawing" xmlns:w10="urn:schemas-microsoft-com:office:word" xmlns:w="http://schemas.openxmlformats.org/wordprocessingml/2006/main" xmlns:w14="http://schemas.microsoft.com/office/word/2010/wordml" xmlns:w15="http://schemas.microsoft.com/office/word/2012/wordml" xmlns:w16se="http://schemas.microsoft.com/office/word/2015/wordml/symex" xmlns:wpg="http://schemas.microsoft.com/office/word/2010/wordprocessingGroup" xmlns:wpi="http://schemas.microsoft.com/office/word/2010/wordprocessingInk" xmlns:wne="http://schemas.microsoft.com/office/word/2006/wordml" xmlns:wps="http://schemas.microsoft.com/office/word/2010/wordprocessingShape" mc:Ignorable="w14 w15 w16se wp14">
+<w:document xmlns:wpc="http://schemas.microsoft.com/office/word/2010/wordprocessingCanvas" xmlns:mc="http://schemas.openxmlformats.org/markup-compatibility/2006" xmlns:o="urn:schemas-microsoft-com:office:office" xmlns:r="http://schemas.openxmlformats.org/officeDocument/2006/relationships" xmlns:m="http://schemas.openxmlformats.org/officeDocument/2006/math" xmlns:v="urn:schemas-microsoft-com:vml" xmlns:wp14="http://schemas.microsoft.com/office/word/2010/wordprocessingDrawing" xmlns:wp="http://schemas.openxmlformats.org/drawingml/2006/wordprocessingDrawing" xmlns:w10="urn:schemas-microsoft-com:office:word" xmlns:w="http://schemas.openxmlformats.org/wordprocessingml/2006/main" xmlns:w14="http://schemas.microsoft.com/office/word/2010/wordml" xmlns:w15="http://schemas.microsoft.com/office/word/2012/wordml" xmlns:wpg="http://schemas.microsoft.com/office/word/2010/wordprocessingGroup" xmlns:wpi="http://schemas.microsoft.com/office/word/2010/wordprocessingInk" xmlns:wne="http://schemas.microsoft.com/office/word/2006/wordml" xmlns:wps="http://schemas.microsoft.com/office/word/2010/wordprocessingShape" mc:Ignorable="w14 w15 wp14">
   <w:body>
     <w:p>
       <w:pPr>
@@ -10,6 +10,7 @@
           <w:sz w:val="48"/>
         </w:rPr>
       </w:pPr>
+      <w:proofErr w:type="spellStart"/>
       <w:r>
         <w:rPr>
           <w:b/>
@@ -18,6 +19,7 @@
         </w:rPr>
         <w:t>PubChat</w:t>
       </w:r>
+      <w:proofErr w:type="spellEnd"/>
     </w:p>
     <w:p>
       <w:pPr>
@@ -74,8 +76,17 @@
           <w:color w:val="8064A2" w:themeColor="accent4"/>
           <w:sz w:val="28"/>
         </w:rPr>
-        <w:t>Benjamin Hapip</w:t>
-      </w:r>
+        <w:t xml:space="preserve">Benjamin </w:t>
+      </w:r>
+      <w:proofErr w:type="spellStart"/>
+      <w:r>
+        <w:rPr>
+          <w:color w:val="8064A2" w:themeColor="accent4"/>
+          <w:sz w:val="28"/>
+        </w:rPr>
+        <w:t>Hapip</w:t>
+      </w:r>
+      <w:proofErr w:type="spellEnd"/>
     </w:p>
     <w:p>
       <w:pPr>
@@ -111,8 +122,17 @@
           <w:color w:val="8064A2" w:themeColor="accent4"/>
           <w:sz w:val="28"/>
         </w:rPr>
-        <w:t>Aditya Bhasin</w:t>
-      </w:r>
+        <w:t xml:space="preserve">Aditya </w:t>
+      </w:r>
+      <w:proofErr w:type="spellStart"/>
+      <w:r>
+        <w:rPr>
+          <w:color w:val="8064A2" w:themeColor="accent4"/>
+          <w:sz w:val="28"/>
+        </w:rPr>
+        <w:t>Bhasin</w:t>
+      </w:r>
+      <w:proofErr w:type="spellEnd"/>
     </w:p>
     <w:p>
       <w:pPr>
@@ -4254,6 +4274,7 @@
       <w:bookmarkStart w:id="12" w:name="_Toc372915294"/>
       <w:bookmarkStart w:id="13" w:name="_Toc409000258"/>
       <w:bookmarkStart w:id="14" w:name="_Toc433722627"/>
+      <w:proofErr w:type="spellStart"/>
       <w:r>
         <w:rPr>
           <w:b w:val="0"/>
@@ -4261,7 +4282,17 @@
           <w:sz w:val="28"/>
           <w:szCs w:val="28"/>
         </w:rPr>
-        <w:t xml:space="preserve">PubChat stems from the crude idea of stranger communication. This application will allow users to communicate anonymously with other users in a certain radius. </w:t>
+        <w:t>PubChat</w:t>
+      </w:r>
+      <w:proofErr w:type="spellEnd"/>
+      <w:r>
+        <w:rPr>
+          <w:b w:val="0"/>
+          <w:color w:val="8064A2" w:themeColor="accent4"/>
+          <w:sz w:val="28"/>
+          <w:szCs w:val="28"/>
+        </w:rPr>
+        <w:t xml:space="preserve"> stems from the crude idea of stranger communication. This application will allow users to communicate anonymously with other users in a certain radius. </w:t>
       </w:r>
       <w:r>
         <w:rPr>
@@ -4609,7 +4640,27 @@
                 <w:sz w:val="24"/>
                 <w:szCs w:val="24"/>
               </w:rPr>
-              <w:t>Design an early version that we distribute to college students, mall goers, and small restraunts.</w:t>
+              <w:t xml:space="preserve">Design an early version that we distribute to college students, mall goers, and small </w:t>
+            </w:r>
+            <w:proofErr w:type="spellStart"/>
+            <w:r>
+              <w:rPr>
+                <w:rFonts w:ascii="Times New Roman" w:hAnsi="Times New Roman"/>
+                <w:color w:val="8064A2" w:themeColor="accent4"/>
+                <w:sz w:val="24"/>
+                <w:szCs w:val="24"/>
+              </w:rPr>
+              <w:t>restraunts</w:t>
+            </w:r>
+            <w:proofErr w:type="spellEnd"/>
+            <w:r>
+              <w:rPr>
+                <w:rFonts w:ascii="Times New Roman" w:hAnsi="Times New Roman"/>
+                <w:color w:val="8064A2" w:themeColor="accent4"/>
+                <w:sz w:val="24"/>
+                <w:szCs w:val="24"/>
+              </w:rPr>
+              <w:t>.</w:t>
             </w:r>
           </w:p>
         </w:tc>
@@ -4996,6 +5047,7 @@
               </w:rPr>
               <w:t xml:space="preserve"> vs. </w:t>
             </w:r>
+            <w:proofErr w:type="spellStart"/>
             <w:r>
               <w:rPr>
                 <w:rFonts w:ascii="Times New Roman" w:hAnsi="Times New Roman"/>
@@ -5003,8 +5055,9 @@
                 <w:sz w:val="24"/>
                 <w:szCs w:val="24"/>
               </w:rPr>
-              <w:t xml:space="preserve">Xamarin, </w:t>
-            </w:r>
+              <w:t>Xamarin</w:t>
+            </w:r>
+            <w:proofErr w:type="spellEnd"/>
             <w:r>
               <w:rPr>
                 <w:rFonts w:ascii="Times New Roman" w:hAnsi="Times New Roman"/>
@@ -5012,8 +5065,19 @@
                 <w:sz w:val="24"/>
                 <w:szCs w:val="24"/>
               </w:rPr>
+              <w:t xml:space="preserve">, </w:t>
+            </w:r>
+            <w:proofErr w:type="spellStart"/>
+            <w:r>
+              <w:rPr>
+                <w:rFonts w:ascii="Times New Roman" w:hAnsi="Times New Roman"/>
+                <w:color w:val="8064A2" w:themeColor="accent4"/>
+                <w:sz w:val="24"/>
+                <w:szCs w:val="24"/>
+              </w:rPr>
               <w:t>Git</w:t>
             </w:r>
+            <w:proofErr w:type="spellEnd"/>
           </w:p>
         </w:tc>
       </w:tr>
@@ -5209,8 +5273,16 @@
               <w:rPr>
                 <w:color w:val="8064A2" w:themeColor="accent4"/>
               </w:rPr>
-              <w:t>Matt Kukla</w:t>
-            </w:r>
+              <w:t xml:space="preserve">Matt </w:t>
+            </w:r>
+            <w:proofErr w:type="spellStart"/>
+            <w:r>
+              <w:rPr>
+                <w:color w:val="8064A2" w:themeColor="accent4"/>
+              </w:rPr>
+              <w:t>Kukla</w:t>
+            </w:r>
+            <w:proofErr w:type="spellEnd"/>
           </w:p>
         </w:tc>
       </w:tr>
@@ -5249,8 +5321,16 @@
               <w:rPr>
                 <w:color w:val="8064A2" w:themeColor="accent4"/>
               </w:rPr>
-              <w:t>Ben Hapip</w:t>
-            </w:r>
+              <w:t xml:space="preserve">Ben </w:t>
+            </w:r>
+            <w:proofErr w:type="spellStart"/>
+            <w:r>
+              <w:rPr>
+                <w:color w:val="8064A2" w:themeColor="accent4"/>
+              </w:rPr>
+              <w:t>Hapip</w:t>
+            </w:r>
+            <w:proofErr w:type="spellEnd"/>
           </w:p>
         </w:tc>
       </w:tr>
@@ -5289,8 +5369,16 @@
               <w:rPr>
                 <w:color w:val="8064A2" w:themeColor="accent4"/>
               </w:rPr>
-              <w:t>Aditya Bhasin</w:t>
-            </w:r>
+              <w:t xml:space="preserve">Aditya </w:t>
+            </w:r>
+            <w:proofErr w:type="spellStart"/>
+            <w:r>
+              <w:rPr>
+                <w:color w:val="8064A2" w:themeColor="accent4"/>
+              </w:rPr>
+              <w:t>Bhasin</w:t>
+            </w:r>
+            <w:proofErr w:type="spellEnd"/>
           </w:p>
         </w:tc>
       </w:tr>
@@ -6055,7 +6143,21 @@
               <w:rPr>
                 <w:color w:val="8064A2" w:themeColor="accent4"/>
               </w:rPr>
-              <w:t>Android Studio and or Xamarin.</w:t>
+              <w:t xml:space="preserve">Android Studio and or </w:t>
+            </w:r>
+            <w:proofErr w:type="spellStart"/>
+            <w:r>
+              <w:rPr>
+                <w:color w:val="8064A2" w:themeColor="accent4"/>
+              </w:rPr>
+              <w:t>Xamarin</w:t>
+            </w:r>
+            <w:proofErr w:type="spellEnd"/>
+            <w:r>
+              <w:rPr>
+                <w:color w:val="8064A2" w:themeColor="accent4"/>
+              </w:rPr>
+              <w:t>.</w:t>
             </w:r>
           </w:p>
         </w:tc>
@@ -6419,19 +6521,7 @@
                 <w:rPr>
                   <w:rStyle w:val="Hyperlink"/>
                 </w:rPr>
-                <w:t>Li</w:t>
-              </w:r>
-              <w:r>
-                <w:rPr>
-                  <w:rStyle w:val="Hyperlink"/>
-                </w:rPr>
-                <w:t>n</w:t>
-              </w:r>
-              <w:r>
-                <w:rPr>
-                  <w:rStyle w:val="Hyperlink"/>
-                </w:rPr>
-                <w:t>k</w:t>
+                <w:t>Link</w:t>
               </w:r>
             </w:hyperlink>
           </w:p>
@@ -6515,8 +6605,6 @@
             </w:hyperlink>
           </w:p>
         </w:tc>
-        <w:bookmarkStart w:id="53" w:name="_GoBack"/>
-        <w:bookmarkEnd w:id="53"/>
       </w:tr>
       <w:tr>
         <w:tc>
@@ -6595,11 +6683,11 @@
           <w:sz w:val="32"/>
         </w:rPr>
       </w:pPr>
-      <w:bookmarkStart w:id="54" w:name="_Toc370827580"/>
-      <w:bookmarkStart w:id="55" w:name="_Toc370827711"/>
-      <w:bookmarkStart w:id="56" w:name="_Toc372915304"/>
-      <w:bookmarkStart w:id="57" w:name="_Toc409000268"/>
-      <w:bookmarkStart w:id="58" w:name="_Toc433722636"/>
+      <w:bookmarkStart w:id="53" w:name="_Toc370827580"/>
+      <w:bookmarkStart w:id="54" w:name="_Toc370827711"/>
+      <w:bookmarkStart w:id="55" w:name="_Toc372915304"/>
+      <w:bookmarkStart w:id="56" w:name="_Toc409000268"/>
+      <w:bookmarkStart w:id="57" w:name="_Toc433722636"/>
       <w:r>
         <w:rPr>
           <w:color w:val="8064A2" w:themeColor="accent4"/>
@@ -6622,11 +6710,11 @@
         <w:tab/>
         <w:t>Communication Plan</w:t>
       </w:r>
+      <w:bookmarkEnd w:id="53"/>
       <w:bookmarkEnd w:id="54"/>
       <w:bookmarkEnd w:id="55"/>
       <w:bookmarkEnd w:id="56"/>
       <w:bookmarkEnd w:id="57"/>
-      <w:bookmarkEnd w:id="58"/>
     </w:p>
     <w:p>
       <w:pPr>
@@ -6650,16 +6738,16 @@
           <w:color w:val="8064A2" w:themeColor="accent4"/>
         </w:rPr>
       </w:pPr>
-      <w:bookmarkStart w:id="59" w:name="_Toc372915305"/>
-      <w:bookmarkStart w:id="60" w:name="_Toc409000269"/>
+      <w:bookmarkStart w:id="58" w:name="_Toc372915305"/>
+      <w:bookmarkStart w:id="59" w:name="_Toc409000269"/>
       <w:r>
         <w:rPr>
           <w:color w:val="8064A2" w:themeColor="accent4"/>
         </w:rPr>
         <w:t>Regularly Scheduled Meetings</w:t>
       </w:r>
+      <w:bookmarkEnd w:id="58"/>
       <w:bookmarkEnd w:id="59"/>
-      <w:bookmarkEnd w:id="60"/>
     </w:p>
     <w:tbl>
       <w:tblPr>
@@ -6802,22 +6890,6 @@
                 <w:sz w:val="22"/>
               </w:rPr>
             </w:pPr>
-            <w:r>
-              <w:rPr>
-                <w:rFonts w:ascii="Times New Roman" w:hAnsi="Times New Roman"/>
-                <w:color w:val="8064A2" w:themeColor="accent4"/>
-                <w:sz w:val="22"/>
-              </w:rPr>
-              <w:t>Conference Call</w:t>
-            </w:r>
-            <w:r>
-              <w:rPr>
-                <w:rFonts w:ascii="Times New Roman" w:hAnsi="Times New Roman"/>
-                <w:color w:val="8064A2" w:themeColor="accent4"/>
-                <w:sz w:val="22"/>
-              </w:rPr>
-              <w:t>/Skype</w:t>
-            </w:r>
           </w:p>
         </w:tc>
         <w:tc>
@@ -6841,22 +6913,6 @@
                 <w:sz w:val="22"/>
               </w:rPr>
             </w:pPr>
-            <w:r>
-              <w:rPr>
-                <w:rFonts w:ascii="Times New Roman" w:hAnsi="Times New Roman"/>
-                <w:color w:val="8064A2" w:themeColor="accent4"/>
-                <w:sz w:val="22"/>
-              </w:rPr>
-              <w:t>W</w:t>
-            </w:r>
-            <w:r>
-              <w:rPr>
-                <w:rFonts w:ascii="Times New Roman" w:hAnsi="Times New Roman"/>
-                <w:color w:val="8064A2" w:themeColor="accent4"/>
-                <w:sz w:val="22"/>
-              </w:rPr>
-              <w:t>eekly</w:t>
-            </w:r>
           </w:p>
         </w:tc>
         <w:tc>
@@ -6880,14 +6936,6 @@
                 <w:sz w:val="22"/>
               </w:rPr>
             </w:pPr>
-            <w:r>
-              <w:rPr>
-                <w:rFonts w:ascii="Times New Roman" w:hAnsi="Times New Roman"/>
-                <w:color w:val="8064A2" w:themeColor="accent4"/>
-                <w:sz w:val="22"/>
-              </w:rPr>
-              <w:t>Project team and mentor</w:t>
-            </w:r>
           </w:p>
         </w:tc>
       </w:tr>
@@ -7051,7 +7099,7 @@
                 <w:color w:val="8064A2" w:themeColor="accent4"/>
                 <w:sz w:val="22"/>
               </w:rPr>
-              <w:t>Weekly in class</w:t>
+              <w:t>Whenever applicable</w:t>
             </w:r>
           </w:p>
         </w:tc>
@@ -7407,16 +7455,30 @@
           <w:color w:val="8064A2" w:themeColor="accent4"/>
         </w:rPr>
       </w:pPr>
-      <w:bookmarkStart w:id="61" w:name="_Toc372915306"/>
-      <w:bookmarkStart w:id="62" w:name="_Toc409000270"/>
-      <w:r>
-        <w:rPr>
-          <w:color w:val="8064A2" w:themeColor="accent4"/>
-        </w:rPr>
-        <w:t>Information To Be Shared Within Our Group</w:t>
-      </w:r>
+      <w:bookmarkStart w:id="60" w:name="_Toc372915306"/>
+      <w:bookmarkStart w:id="61" w:name="_Toc409000270"/>
+      <w:r>
+        <w:rPr>
+          <w:color w:val="8064A2" w:themeColor="accent4"/>
+        </w:rPr>
+        <w:t xml:space="preserve">Information </w:t>
+      </w:r>
+      <w:proofErr w:type="gramStart"/>
+      <w:r>
+        <w:rPr>
+          <w:color w:val="8064A2" w:themeColor="accent4"/>
+        </w:rPr>
+        <w:t>To</w:t>
+      </w:r>
+      <w:proofErr w:type="gramEnd"/>
+      <w:r>
+        <w:rPr>
+          <w:color w:val="8064A2" w:themeColor="accent4"/>
+        </w:rPr>
+        <w:t xml:space="preserve"> Be Shared Within Our Group</w:t>
+      </w:r>
+      <w:bookmarkEnd w:id="60"/>
       <w:bookmarkEnd w:id="61"/>
-      <w:bookmarkEnd w:id="62"/>
     </w:p>
     <w:tbl>
       <w:tblPr>
@@ -7819,13 +7881,27 @@
           <w:color w:val="8064A2" w:themeColor="accent4"/>
         </w:rPr>
       </w:pPr>
-      <w:bookmarkStart w:id="63" w:name="_Toc372915307"/>
-      <w:bookmarkStart w:id="64" w:name="_Toc409000271"/>
-      <w:r>
-        <w:rPr>
-          <w:color w:val="8064A2" w:themeColor="accent4"/>
-        </w:rPr>
-        <w:t>Information To Be Provide</w:t>
+      <w:bookmarkStart w:id="62" w:name="_Toc372915307"/>
+      <w:bookmarkStart w:id="63" w:name="_Toc409000271"/>
+      <w:r>
+        <w:rPr>
+          <w:color w:val="8064A2" w:themeColor="accent4"/>
+        </w:rPr>
+        <w:t xml:space="preserve">Information </w:t>
+      </w:r>
+      <w:proofErr w:type="gramStart"/>
+      <w:r>
+        <w:rPr>
+          <w:color w:val="8064A2" w:themeColor="accent4"/>
+        </w:rPr>
+        <w:t>To</w:t>
+      </w:r>
+      <w:proofErr w:type="gramEnd"/>
+      <w:r>
+        <w:rPr>
+          <w:color w:val="8064A2" w:themeColor="accent4"/>
+        </w:rPr>
+        <w:t xml:space="preserve"> Be Provide</w:t>
       </w:r>
       <w:r>
         <w:rPr>
@@ -7839,8 +7915,8 @@
         </w:rPr>
         <w:t xml:space="preserve"> To Other Groups</w:t>
       </w:r>
+      <w:bookmarkEnd w:id="62"/>
       <w:bookmarkEnd w:id="63"/>
-      <w:bookmarkEnd w:id="64"/>
     </w:p>
     <w:tbl>
       <w:tblPr>
@@ -8023,7 +8099,7 @@
                 <w:color w:val="8064A2" w:themeColor="accent4"/>
                 <w:sz w:val="22"/>
               </w:rPr>
-              <w:t>Sponsor and mentor</w:t>
+              <w:t>Currently no one to report to</w:t>
             </w:r>
           </w:p>
         </w:tc>
@@ -8048,22 +8124,6 @@
                 <w:sz w:val="22"/>
               </w:rPr>
             </w:pPr>
-            <w:r>
-              <w:rPr>
-                <w:rFonts w:ascii="Times New Roman" w:hAnsi="Times New Roman"/>
-                <w:color w:val="8064A2" w:themeColor="accent4"/>
-                <w:sz w:val="22"/>
-              </w:rPr>
-              <w:t xml:space="preserve">Final </w:t>
-            </w:r>
-            <w:r>
-              <w:rPr>
-                <w:rFonts w:ascii="Times New Roman" w:hAnsi="Times New Roman"/>
-                <w:color w:val="8064A2" w:themeColor="accent4"/>
-                <w:sz w:val="22"/>
-              </w:rPr>
-              <w:t>deliverables</w:t>
-            </w:r>
           </w:p>
         </w:tc>
         <w:tc>
@@ -8087,14 +8147,6 @@
                 <w:sz w:val="22"/>
               </w:rPr>
             </w:pPr>
-            <w:r>
-              <w:rPr>
-                <w:rFonts w:ascii="Times New Roman" w:hAnsi="Times New Roman"/>
-                <w:color w:val="8064A2" w:themeColor="accent4"/>
-                <w:sz w:val="22"/>
-              </w:rPr>
-              <w:t>At completion of project</w:t>
-            </w:r>
           </w:p>
         </w:tc>
         <w:tc>
@@ -8118,22 +8170,6 @@
                 <w:sz w:val="22"/>
               </w:rPr>
             </w:pPr>
-            <w:r>
-              <w:rPr>
-                <w:rFonts w:ascii="Times New Roman" w:hAnsi="Times New Roman"/>
-                <w:color w:val="8064A2" w:themeColor="accent4"/>
-                <w:sz w:val="22"/>
-              </w:rPr>
-              <w:t>Project specification doc</w:t>
-            </w:r>
-            <w:r>
-              <w:rPr>
-                <w:rFonts w:ascii="Times New Roman" w:hAnsi="Times New Roman"/>
-                <w:color w:val="8064A2" w:themeColor="accent4"/>
-                <w:sz w:val="22"/>
-              </w:rPr>
-              <w:t>., code, Power Point presentation</w:t>
-            </w:r>
           </w:p>
         </w:tc>
       </w:tr>
@@ -8159,15 +8195,6 @@
                 <w:sz w:val="22"/>
               </w:rPr>
             </w:pPr>
-            <w:r>
-              <w:rPr>
-                <w:rFonts w:ascii="Times New Roman" w:hAnsi="Times New Roman"/>
-                <w:color w:val="8064A2" w:themeColor="accent4"/>
-                <w:sz w:val="22"/>
-              </w:rPr>
-              <w:lastRenderedPageBreak/>
-              <w:t>Sponsor and mentor</w:t>
-            </w:r>
           </w:p>
         </w:tc>
         <w:tc>
@@ -8191,14 +8218,6 @@
                 <w:sz w:val="22"/>
               </w:rPr>
             </w:pPr>
-            <w:r>
-              <w:rPr>
-                <w:rFonts w:ascii="Times New Roman" w:hAnsi="Times New Roman"/>
-                <w:color w:val="8064A2" w:themeColor="accent4"/>
-                <w:sz w:val="22"/>
-              </w:rPr>
-              <w:t>Weekly report</w:t>
-            </w:r>
           </w:p>
         </w:tc>
         <w:tc>
@@ -8222,14 +8241,6 @@
                 <w:sz w:val="22"/>
               </w:rPr>
             </w:pPr>
-            <w:r>
-              <w:rPr>
-                <w:rFonts w:ascii="Times New Roman" w:hAnsi="Times New Roman"/>
-                <w:color w:val="8064A2" w:themeColor="accent4"/>
-                <w:sz w:val="22"/>
-              </w:rPr>
-              <w:t>Weekly</w:t>
-            </w:r>
           </w:p>
         </w:tc>
         <w:tc>
@@ -8253,18 +8264,13 @@
                 <w:sz w:val="22"/>
               </w:rPr>
             </w:pPr>
-            <w:r>
-              <w:rPr>
-                <w:rFonts w:ascii="Times New Roman" w:hAnsi="Times New Roman"/>
-                <w:color w:val="8064A2" w:themeColor="accent4"/>
-                <w:sz w:val="22"/>
-              </w:rPr>
-              <w:t>Email and Trac site access</w:t>
-            </w:r>
           </w:p>
         </w:tc>
       </w:tr>
       <w:tr>
+        <w:trPr>
+          <w:trHeight w:val="323"/>
+        </w:trPr>
         <w:tc>
           <w:tcPr>
             <w:tcW w:w="2065" w:type="dxa"/>
@@ -8285,14 +8291,6 @@
                 <w:sz w:val="22"/>
               </w:rPr>
             </w:pPr>
-            <w:r>
-              <w:rPr>
-                <w:rFonts w:ascii="Times New Roman" w:hAnsi="Times New Roman"/>
-                <w:color w:val="8064A2" w:themeColor="accent4"/>
-                <w:sz w:val="22"/>
-              </w:rPr>
-              <w:t>Sponsor and mentor</w:t>
-            </w:r>
           </w:p>
         </w:tc>
         <w:tc>
@@ -8315,24 +8313,6 @@
                 <w:sz w:val="22"/>
               </w:rPr>
             </w:pPr>
-            <w:r>
-              <w:rPr>
-                <w:rFonts w:ascii="Times New Roman" w:hAnsi="Times New Roman"/>
-                <w:color w:val="8064A2" w:themeColor="accent4"/>
-                <w:sz w:val="22"/>
-              </w:rPr>
-              <w:t xml:space="preserve">Project baselines </w:t>
-            </w:r>
-            <w:r>
-              <w:rPr>
-                <w:rFonts w:ascii="Times New Roman" w:hAnsi="Times New Roman"/>
-                <w:b/>
-                <w:i/>
-                <w:color w:val="8064A2" w:themeColor="accent4"/>
-                <w:sz w:val="22"/>
-              </w:rPr>
-              <w:t>(optional)</w:t>
-            </w:r>
           </w:p>
         </w:tc>
         <w:tc>
@@ -8355,14 +8335,6 @@
                 <w:sz w:val="22"/>
               </w:rPr>
             </w:pPr>
-            <w:r>
-              <w:rPr>
-                <w:rFonts w:ascii="Times New Roman" w:hAnsi="Times New Roman"/>
-                <w:color w:val="8064A2" w:themeColor="accent4"/>
-                <w:sz w:val="22"/>
-              </w:rPr>
-              <w:t>At the end of each sprint</w:t>
-            </w:r>
           </w:p>
         </w:tc>
         <w:tc>
@@ -8385,14 +8357,8 @@
                 <w:sz w:val="22"/>
               </w:rPr>
             </w:pPr>
-            <w:r>
-              <w:rPr>
-                <w:rFonts w:ascii="Times New Roman" w:hAnsi="Times New Roman"/>
-                <w:color w:val="8064A2" w:themeColor="accent4"/>
-                <w:sz w:val="22"/>
-              </w:rPr>
-              <w:t>Onsite customer demo, access to repository</w:t>
-            </w:r>
+            <w:bookmarkStart w:id="64" w:name="_GoBack"/>
+            <w:bookmarkEnd w:id="64"/>
           </w:p>
         </w:tc>
       </w:tr>
@@ -8418,6 +8384,7 @@
         <w:rPr>
           <w:color w:val="8064A2" w:themeColor="accent4"/>
         </w:rPr>
+        <w:lastRenderedPageBreak/>
         <w:t>Information Needed From Other Groups</w:t>
       </w:r>
       <w:bookmarkEnd w:id="65"/>
@@ -8598,14 +8565,6 @@
                 <w:sz w:val="22"/>
               </w:rPr>
             </w:pPr>
-            <w:r>
-              <w:rPr>
-                <w:rFonts w:ascii="Times New Roman" w:hAnsi="Times New Roman"/>
-                <w:color w:val="8064A2" w:themeColor="accent4"/>
-                <w:sz w:val="22"/>
-              </w:rPr>
-              <w:t>Sponsor and mentor</w:t>
-            </w:r>
           </w:p>
         </w:tc>
         <w:tc>
@@ -8629,14 +8588,6 @@
                 <w:sz w:val="22"/>
               </w:rPr>
             </w:pPr>
-            <w:r>
-              <w:rPr>
-                <w:rFonts w:ascii="Times New Roman" w:hAnsi="Times New Roman"/>
-                <w:color w:val="8064A2" w:themeColor="accent4"/>
-                <w:sz w:val="22"/>
-              </w:rPr>
-              <w:t>Requirement changes</w:t>
-            </w:r>
           </w:p>
         </w:tc>
         <w:tc>
@@ -8660,14 +8611,6 @@
                 <w:sz w:val="22"/>
               </w:rPr>
             </w:pPr>
-            <w:r>
-              <w:rPr>
-                <w:rFonts w:ascii="Times New Roman" w:hAnsi="Times New Roman"/>
-                <w:color w:val="8064A2" w:themeColor="accent4"/>
-                <w:sz w:val="22"/>
-              </w:rPr>
-              <w:t>Start of each sprint</w:t>
-            </w:r>
           </w:p>
         </w:tc>
         <w:tc>
@@ -8691,14 +8634,6 @@
                 <w:sz w:val="22"/>
               </w:rPr>
             </w:pPr>
-            <w:r>
-              <w:rPr>
-                <w:rFonts w:ascii="Times New Roman" w:hAnsi="Times New Roman"/>
-                <w:color w:val="8064A2" w:themeColor="accent4"/>
-                <w:sz w:val="22"/>
-              </w:rPr>
-              <w:t>Conference call or meeting with sponsor and mentor.</w:t>
-            </w:r>
           </w:p>
         </w:tc>
       </w:tr>
@@ -8724,14 +8659,6 @@
                 <w:sz w:val="22"/>
               </w:rPr>
             </w:pPr>
-            <w:r>
-              <w:rPr>
-                <w:rFonts w:ascii="Times New Roman" w:hAnsi="Times New Roman"/>
-                <w:color w:val="8064A2" w:themeColor="accent4"/>
-                <w:sz w:val="22"/>
-              </w:rPr>
-              <w:t>Nathan Olson</w:t>
-            </w:r>
           </w:p>
         </w:tc>
         <w:tc>
@@ -8755,14 +8682,6 @@
                 <w:sz w:val="22"/>
               </w:rPr>
             </w:pPr>
-            <w:r>
-              <w:rPr>
-                <w:rFonts w:ascii="Times New Roman" w:hAnsi="Times New Roman"/>
-                <w:color w:val="8064A2" w:themeColor="accent4"/>
-                <w:sz w:val="22"/>
-              </w:rPr>
-              <w:t>Availability of test server</w:t>
-            </w:r>
           </w:p>
         </w:tc>
         <w:tc>
@@ -8786,14 +8705,6 @@
                 <w:sz w:val="22"/>
               </w:rPr>
             </w:pPr>
-            <w:r>
-              <w:rPr>
-                <w:rFonts w:ascii="Times New Roman" w:hAnsi="Times New Roman"/>
-                <w:color w:val="8064A2" w:themeColor="accent4"/>
-                <w:sz w:val="22"/>
-              </w:rPr>
-              <w:t>Start of second sprint</w:t>
-            </w:r>
           </w:p>
         </w:tc>
         <w:tc>
@@ -8817,14 +8728,6 @@
                 <w:sz w:val="22"/>
               </w:rPr>
             </w:pPr>
-            <w:r>
-              <w:rPr>
-                <w:rFonts w:ascii="Times New Roman" w:hAnsi="Times New Roman"/>
-                <w:color w:val="8064A2" w:themeColor="accent4"/>
-                <w:sz w:val="22"/>
-              </w:rPr>
-              <w:t>Email</w:t>
-            </w:r>
           </w:p>
         </w:tc>
       </w:tr>
@@ -9665,7 +9568,6 @@
                 <w:color w:val="8064A2" w:themeColor="accent4"/>
                 <w:sz w:val="24"/>
               </w:rPr>
-              <w:lastRenderedPageBreak/>
               <w:t>Metric</w:t>
             </w:r>
           </w:p>
@@ -9759,14 +9661,6 @@
                 <w:sz w:val="22"/>
               </w:rPr>
             </w:pPr>
-            <w:r>
-              <w:rPr>
-                <w:rFonts w:ascii="Times New Roman" w:hAnsi="Times New Roman"/>
-                <w:color w:val="8064A2" w:themeColor="accent4"/>
-                <w:sz w:val="22"/>
-              </w:rPr>
-              <w:t>Estimated User Story Points</w:t>
-            </w:r>
           </w:p>
         </w:tc>
         <w:tc>
@@ -9790,14 +9684,6 @@
                 <w:sz w:val="22"/>
               </w:rPr>
             </w:pPr>
-            <w:r>
-              <w:rPr>
-                <w:rFonts w:ascii="Times New Roman" w:hAnsi="Times New Roman"/>
-                <w:color w:val="8064A2" w:themeColor="accent4"/>
-                <w:sz w:val="22"/>
-              </w:rPr>
-              <w:t>Per Sprint at the start of each sprint</w:t>
-            </w:r>
           </w:p>
         </w:tc>
         <w:tc>
@@ -9821,40 +9707,6 @@
                 <w:sz w:val="22"/>
               </w:rPr>
             </w:pPr>
-            <w:r>
-              <w:rPr>
-                <w:rFonts w:ascii="Times New Roman" w:hAnsi="Times New Roman"/>
-                <w:color w:val="8064A2" w:themeColor="accent4"/>
-                <w:sz w:val="22"/>
-              </w:rPr>
-              <w:t xml:space="preserve">At the beginning of </w:t>
-            </w:r>
-            <w:r>
-              <w:rPr>
-                <w:rFonts w:ascii="Times New Roman" w:hAnsi="Times New Roman"/>
-                <w:color w:val="8064A2" w:themeColor="accent4"/>
-                <w:sz w:val="22"/>
-              </w:rPr>
-              <w:t xml:space="preserve">Individual Sprint </w:t>
-            </w:r>
-          </w:p>
-          <w:p>
-            <w:pPr>
-              <w:pStyle w:val="text"/>
-              <w:rPr>
-                <w:rFonts w:ascii="Times New Roman" w:hAnsi="Times New Roman"/>
-                <w:color w:val="8064A2" w:themeColor="accent4"/>
-                <w:sz w:val="22"/>
-              </w:rPr>
-            </w:pPr>
-            <w:r>
-              <w:rPr>
-                <w:rFonts w:ascii="Times New Roman" w:hAnsi="Times New Roman"/>
-                <w:color w:val="8064A2" w:themeColor="accent4"/>
-                <w:sz w:val="22"/>
-              </w:rPr>
-              <w:t>(Section 4.5)</w:t>
-            </w:r>
           </w:p>
         </w:tc>
       </w:tr>
@@ -9884,22 +9736,6 @@
                 <w:sz w:val="22"/>
               </w:rPr>
             </w:pPr>
-            <w:r>
-              <w:rPr>
-                <w:rFonts w:ascii="Times New Roman" w:hAnsi="Times New Roman"/>
-                <w:color w:val="8064A2" w:themeColor="accent4"/>
-                <w:sz w:val="22"/>
-              </w:rPr>
-              <w:t>Actual User Story Points</w:t>
-            </w:r>
-            <w:r>
-              <w:rPr>
-                <w:rFonts w:ascii="Times New Roman" w:hAnsi="Times New Roman"/>
-                <w:color w:val="8064A2" w:themeColor="accent4"/>
-                <w:sz w:val="22"/>
-              </w:rPr>
-              <w:t xml:space="preserve"> Completed (Velocity)</w:t>
-            </w:r>
           </w:p>
         </w:tc>
         <w:tc>
@@ -9923,14 +9759,6 @@
                 <w:sz w:val="22"/>
               </w:rPr>
             </w:pPr>
-            <w:r>
-              <w:rPr>
-                <w:rFonts w:ascii="Times New Roman" w:hAnsi="Times New Roman"/>
-                <w:color w:val="8064A2" w:themeColor="accent4"/>
-                <w:sz w:val="22"/>
-              </w:rPr>
-              <w:t>Per Sprint at the end of each sprint</w:t>
-            </w:r>
           </w:p>
         </w:tc>
         <w:tc>
@@ -9954,32 +9782,6 @@
                 <w:sz w:val="22"/>
               </w:rPr>
             </w:pPr>
-            <w:r>
-              <w:rPr>
-                <w:rFonts w:ascii="Times New Roman" w:hAnsi="Times New Roman"/>
-                <w:color w:val="8064A2" w:themeColor="accent4"/>
-                <w:sz w:val="22"/>
-              </w:rPr>
-              <w:t xml:space="preserve">At the beginning of Individual Sprint </w:t>
-            </w:r>
-          </w:p>
-          <w:p>
-            <w:pPr>
-              <w:pStyle w:val="text"/>
-              <w:rPr>
-                <w:rFonts w:ascii="Times New Roman" w:hAnsi="Times New Roman"/>
-                <w:color w:val="8064A2" w:themeColor="accent4"/>
-                <w:sz w:val="22"/>
-              </w:rPr>
-            </w:pPr>
-            <w:r>
-              <w:rPr>
-                <w:rFonts w:ascii="Times New Roman" w:hAnsi="Times New Roman"/>
-                <w:color w:val="8064A2" w:themeColor="accent4"/>
-                <w:sz w:val="22"/>
-              </w:rPr>
-              <w:t>(Section 4.5)</w:t>
-            </w:r>
           </w:p>
         </w:tc>
       </w:tr>
@@ -10099,11 +9901,13 @@
         <w:pStyle w:val="DocumentText"/>
         <w:jc w:val="both"/>
         <w:rPr>
+          <w:b/>
           <w:color w:val="8064A2" w:themeColor="accent4"/>
         </w:rPr>
       </w:pPr>
       <w:r>
         <w:rPr>
+          <w:b/>
           <w:color w:val="8064A2" w:themeColor="accent4"/>
         </w:rPr>
         <w:t xml:space="preserve">&lt;&lt; Provide a more detailed, two to three paragraph description of the project. This description may include more technical details to describe the purpose of the project. </w:t>
@@ -10114,42 +9918,22 @@
         <w:pStyle w:val="DocumentText"/>
         <w:jc w:val="both"/>
         <w:rPr>
+          <w:b/>
           <w:color w:val="8064A2" w:themeColor="accent4"/>
         </w:rPr>
       </w:pPr>
       <w:r>
         <w:rPr>
+          <w:color w:val="8064A2" w:themeColor="accent4"/>
+        </w:rPr>
+        <w:t>This goal of this project is to design a mobile application that will give the user the ability to instant message with one or more people within a set geographic radius. &gt;&gt;</w:t>
+      </w:r>
+      <w:r>
+        <w:rPr>
           <w:b/>
           <w:color w:val="8064A2" w:themeColor="accent4"/>
         </w:rPr>
-        <w:t xml:space="preserve">Example: </w:t>
-      </w:r>
-      <w:r>
-        <w:rPr>
-          <w:color w:val="8064A2" w:themeColor="accent4"/>
-        </w:rPr>
-        <w:t>This project is an attempt to apply data science and machine learning techniques to telemetry data from Microsoft ERP products in an attempt to anticipate user actions based on previous navigation and controls to create more efficient application navigation. Using Event Tracer for Windows, test teams are able to record millions of data points with information regarding actions that users have taken, forms they have navigated through, and the time data for each of those events. By combing the data and arranging it by session ID and time we can create a sort of roadmap of each user’s actions in time order from the moment they start the application.</w:t>
-      </w:r>
-    </w:p>
-    <w:p>
-      <w:pPr>
-        <w:pStyle w:val="DocumentText"/>
-        <w:jc w:val="both"/>
-        <w:rPr>
-          <w:color w:val="8064A2" w:themeColor="accent4"/>
-        </w:rPr>
-      </w:pPr>
-      <w:r>
-        <w:rPr>
-          <w:color w:val="8064A2" w:themeColor="accent4"/>
-        </w:rPr>
-        <w:t xml:space="preserve">First this data must be cleaned and sorted using R statistical software. Then graph visualizations of the data (initially pertaining to the navigation path through the application) will be generated to allow us to view the dominant paths to specific modules and forms in the product, and give us an idea of where to start with machine learning. The statistics and visualization using R will be compiled into an R package to allow for easy documentation, and extensible use with various datasets. The visualization and statistics functions will provide basic insight into the data for any Program Manager, or someone not experienced in data science. </w:t>
-      </w:r>
-      <w:r>
-        <w:rPr>
-          <w:color w:val="8064A2" w:themeColor="accent4"/>
-        </w:rPr>
-        <w:t>&gt;&gt;</w:t>
+        <w:t>Needs more still. Just a start</w:t>
       </w:r>
     </w:p>
     <w:p>
@@ -10354,7 +10138,21 @@
               <w:rPr>
                 <w:color w:val="8064A2" w:themeColor="accent4"/>
               </w:rPr>
-              <w:t>A capstone team member or mentor who is tasked with managing the test data, creating initial machine learning models, and ultimately generating a firm process for applying these techniques to future user data. This is used for sub-stories and task needed to fulfill the true end user use cases.</w:t>
+              <w:t xml:space="preserve">A member of the development team that is tasked with writing code to accomplish user stories. In addition to this, a developer is responsible for documentation, team meetings, design choices, </w:t>
+            </w:r>
+            <w:proofErr w:type="spellStart"/>
+            <w:r>
+              <w:rPr>
+                <w:color w:val="8064A2" w:themeColor="accent4"/>
+              </w:rPr>
+              <w:t>etc</w:t>
+            </w:r>
+            <w:proofErr w:type="spellEnd"/>
+            <w:r>
+              <w:rPr>
+                <w:color w:val="8064A2" w:themeColor="accent4"/>
+              </w:rPr>
+              <w:t>…</w:t>
             </w:r>
           </w:p>
         </w:tc>
@@ -10433,11 +10231,19 @@
                 <w:color w:val="8064A2" w:themeColor="accent4"/>
               </w:rPr>
             </w:pPr>
-            <w:r>
-              <w:rPr>
-                <w:color w:val="8064A2" w:themeColor="accent4"/>
-              </w:rPr>
-              <w:t>Dynamics AX User</w:t>
+            <w:proofErr w:type="spellStart"/>
+            <w:r>
+              <w:rPr>
+                <w:color w:val="8064A2" w:themeColor="accent4"/>
+              </w:rPr>
+              <w:t>PubChat</w:t>
+            </w:r>
+            <w:proofErr w:type="spellEnd"/>
+            <w:r>
+              <w:rPr>
+                <w:color w:val="8064A2" w:themeColor="accent4"/>
+              </w:rPr>
+              <w:t xml:space="preserve"> User</w:t>
             </w:r>
           </w:p>
         </w:tc>
@@ -10464,7 +10270,21 @@
               <w:rPr>
                 <w:color w:val="8064A2" w:themeColor="accent4"/>
               </w:rPr>
-              <w:t>An end user of the Microsoft ERP product who will be generating the data used and reaping the potential efficiency benefits from the data analysis when designing the application.</w:t>
+              <w:t xml:space="preserve">An end user of the </w:t>
+            </w:r>
+            <w:proofErr w:type="spellStart"/>
+            <w:r>
+              <w:rPr>
+                <w:color w:val="8064A2" w:themeColor="accent4"/>
+              </w:rPr>
+              <w:t>PubChat</w:t>
+            </w:r>
+            <w:proofErr w:type="spellEnd"/>
+            <w:r>
+              <w:rPr>
+                <w:color w:val="8064A2" w:themeColor="accent4"/>
+              </w:rPr>
+              <w:t xml:space="preserve"> application. The user will be logging in to their account and messaging people in a multitude of chatrooms. </w:t>
             </w:r>
           </w:p>
         </w:tc>
@@ -10511,7 +10331,6 @@
           <w:color w:val="8064A2" w:themeColor="accent4"/>
           <w:sz w:val="32"/>
         </w:rPr>
-        <w:lastRenderedPageBreak/>
         <w:t>4.3</w:t>
       </w:r>
       <w:r>
@@ -10585,6 +10404,7 @@
           <w:color w:val="8064A2" w:themeColor="accent4"/>
           <w:lang w:eastAsia="en-US"/>
         </w:rPr>
+        <w:lastRenderedPageBreak/>
         <w:drawing>
           <wp:inline distT="0" distB="0" distL="0" distR="0" wp14:anchorId="72647D3F" wp14:editId="59EEDFE8">
             <wp:extent cx="3411897" cy="3448050"/>
@@ -10959,14 +10779,7 @@
         <w:rPr>
           <w:color w:val="8064A2" w:themeColor="accent4"/>
         </w:rPr>
-        <w:t xml:space="preserve"> at the end of the sprint as </w:t>
-      </w:r>
-      <w:r>
-        <w:rPr>
-          <w:color w:val="8064A2" w:themeColor="accent4"/>
-        </w:rPr>
-        <w:lastRenderedPageBreak/>
-        <w:t xml:space="preserve">compared to the estimated in the beginning of sprint. </w:t>
+        <w:t xml:space="preserve"> at the end of the sprint as compared to the estimated in the beginning of sprint. </w:t>
       </w:r>
       <w:r>
         <w:rPr>
@@ -10979,8 +10792,17 @@
           <w:b/>
           <w:color w:val="8064A2" w:themeColor="accent4"/>
         </w:rPr>
-        <w:t>% Completed</w:t>
-      </w:r>
+        <w:t xml:space="preserve">% </w:t>
+      </w:r>
+      <w:proofErr w:type="gramStart"/>
+      <w:r>
+        <w:rPr>
+          <w:b/>
+          <w:color w:val="8064A2" w:themeColor="accent4"/>
+        </w:rPr>
+        <w:t>Completed</w:t>
+      </w:r>
+      <w:proofErr w:type="gramEnd"/>
       <w:r>
         <w:rPr>
           <w:color w:val="8064A2" w:themeColor="accent4"/>
@@ -11036,7 +10858,14 @@
         <w:rPr>
           <w:color w:val="8064A2" w:themeColor="accent4"/>
         </w:rPr>
-        <w:t xml:space="preserve">e made into multiple stories. </w:t>
+        <w:t xml:space="preserve">e </w:t>
+      </w:r>
+      <w:r>
+        <w:rPr>
+          <w:color w:val="8064A2" w:themeColor="accent4"/>
+        </w:rPr>
+        <w:lastRenderedPageBreak/>
+        <w:t xml:space="preserve">made into multiple stories. </w:t>
       </w:r>
       <w:r>
         <w:rPr>
@@ -13208,7 +13037,73 @@
                 <w:color w:val="8064A2" w:themeColor="accent4"/>
                 <w:shd w:val="clear" w:color="auto" w:fill="FFFFFF"/>
               </w:rPr>
-              <w:t>Create a registration page with all required fields (FName, LName, organization, Address details, email, credit card details) and register button at the bottom.</w:t>
+              <w:t>Create a registration page with all required fields (</w:t>
+            </w:r>
+            <w:proofErr w:type="spellStart"/>
+            <w:r>
+              <w:rPr>
+                <w:rStyle w:val="Emphasis"/>
+                <w:i w:val="0"/>
+                <w:iCs w:val="0"/>
+                <w:color w:val="8064A2" w:themeColor="accent4"/>
+                <w:shd w:val="clear" w:color="auto" w:fill="FFFFFF"/>
+              </w:rPr>
+              <w:t>FName</w:t>
+            </w:r>
+            <w:proofErr w:type="spellEnd"/>
+            <w:r>
+              <w:rPr>
+                <w:rStyle w:val="Emphasis"/>
+                <w:i w:val="0"/>
+                <w:iCs w:val="0"/>
+                <w:color w:val="8064A2" w:themeColor="accent4"/>
+                <w:shd w:val="clear" w:color="auto" w:fill="FFFFFF"/>
+              </w:rPr>
+              <w:t xml:space="preserve">, </w:t>
+            </w:r>
+            <w:proofErr w:type="spellStart"/>
+            <w:r>
+              <w:rPr>
+                <w:rStyle w:val="Emphasis"/>
+                <w:i w:val="0"/>
+                <w:iCs w:val="0"/>
+                <w:color w:val="8064A2" w:themeColor="accent4"/>
+                <w:shd w:val="clear" w:color="auto" w:fill="FFFFFF"/>
+              </w:rPr>
+              <w:t>LName</w:t>
+            </w:r>
+            <w:proofErr w:type="spellEnd"/>
+            <w:r>
+              <w:rPr>
+                <w:rStyle w:val="Emphasis"/>
+                <w:i w:val="0"/>
+                <w:iCs w:val="0"/>
+                <w:color w:val="8064A2" w:themeColor="accent4"/>
+                <w:shd w:val="clear" w:color="auto" w:fill="FFFFFF"/>
+              </w:rPr>
+              <w:t xml:space="preserve">, organization, Address details, email, </w:t>
+            </w:r>
+            <w:proofErr w:type="gramStart"/>
+            <w:r>
+              <w:rPr>
+                <w:rStyle w:val="Emphasis"/>
+                <w:i w:val="0"/>
+                <w:iCs w:val="0"/>
+                <w:color w:val="8064A2" w:themeColor="accent4"/>
+                <w:shd w:val="clear" w:color="auto" w:fill="FFFFFF"/>
+              </w:rPr>
+              <w:t>credit</w:t>
+            </w:r>
+            <w:proofErr w:type="gramEnd"/>
+            <w:r>
+              <w:rPr>
+                <w:rStyle w:val="Emphasis"/>
+                <w:i w:val="0"/>
+                <w:iCs w:val="0"/>
+                <w:color w:val="8064A2" w:themeColor="accent4"/>
+                <w:shd w:val="clear" w:color="auto" w:fill="FFFFFF"/>
+              </w:rPr>
+              <w:t xml:space="preserve"> card details) and register button at the bottom.</w:t>
             </w:r>
           </w:p>
         </w:tc>
@@ -14367,8 +14262,16 @@
               <w:rPr>
                 <w:color w:val="8064A2" w:themeColor="accent4"/>
               </w:rPr>
-              <w:t>ystem shall ensure that amount withdrawn &lt;= accountBalance</w:t>
-            </w:r>
+              <w:t xml:space="preserve">ystem shall ensure that amount withdrawn &lt;= </w:t>
+            </w:r>
+            <w:proofErr w:type="spellStart"/>
+            <w:r>
+              <w:rPr>
+                <w:color w:val="8064A2" w:themeColor="accent4"/>
+              </w:rPr>
+              <w:t>accountBalance</w:t>
+            </w:r>
+            <w:proofErr w:type="spellEnd"/>
           </w:p>
         </w:tc>
         <w:tc>
@@ -14998,14 +14901,48 @@
                 <w:spacing w:val="2"/>
               </w:rPr>
             </w:pPr>
+            <w:proofErr w:type="spellStart"/>
             <w:r>
               <w:rPr>
                 <w:color w:val="8064A2" w:themeColor="accent4"/>
                 <w:spacing w:val="2"/>
               </w:rPr>
               <w:lastRenderedPageBreak/>
-              <w:t>accountBal = accountBal – amountWithdrawn</w:t>
-            </w:r>
+              <w:t>accountBal</w:t>
+            </w:r>
+            <w:proofErr w:type="spellEnd"/>
+            <w:r>
+              <w:rPr>
+                <w:color w:val="8064A2" w:themeColor="accent4"/>
+                <w:spacing w:val="2"/>
+              </w:rPr>
+              <w:t xml:space="preserve"> = </w:t>
+            </w:r>
+            <w:proofErr w:type="spellStart"/>
+            <w:r>
+              <w:rPr>
+                <w:color w:val="8064A2" w:themeColor="accent4"/>
+                <w:spacing w:val="2"/>
+              </w:rPr>
+              <w:t>accountBal</w:t>
+            </w:r>
+            <w:proofErr w:type="spellEnd"/>
+            <w:r>
+              <w:rPr>
+                <w:color w:val="8064A2" w:themeColor="accent4"/>
+                <w:spacing w:val="2"/>
+              </w:rPr>
+              <w:t xml:space="preserve"> – </w:t>
+            </w:r>
+            <w:proofErr w:type="spellStart"/>
+            <w:r>
+              <w:rPr>
+                <w:color w:val="8064A2" w:themeColor="accent4"/>
+                <w:spacing w:val="2"/>
+              </w:rPr>
+              <w:t>amountWithdrawn</w:t>
+            </w:r>
+            <w:proofErr w:type="spellEnd"/>
           </w:p>
           <w:p>
             <w:pPr>
@@ -18411,7 +18348,35 @@
         <w:rPr>
           <w:color w:val="8064A2" w:themeColor="accent4"/>
         </w:rPr>
-        <w:t xml:space="preserve">“Create and post a General Ledger transaction using the glTrx routines. Perform account inquiries with gjJournal routines.” </w:t>
+        <w:t xml:space="preserve">“Create and post a General Ledger transaction using the </w:t>
+      </w:r>
+      <w:proofErr w:type="spellStart"/>
+      <w:r>
+        <w:rPr>
+          <w:color w:val="8064A2" w:themeColor="accent4"/>
+        </w:rPr>
+        <w:t>glTrx</w:t>
+      </w:r>
+      <w:proofErr w:type="spellEnd"/>
+      <w:r>
+        <w:rPr>
+          <w:color w:val="8064A2" w:themeColor="accent4"/>
+        </w:rPr>
+        <w:t xml:space="preserve"> routines. Perform account inquiries with </w:t>
+      </w:r>
+      <w:proofErr w:type="spellStart"/>
+      <w:r>
+        <w:rPr>
+          <w:color w:val="8064A2" w:themeColor="accent4"/>
+        </w:rPr>
+        <w:t>gjJournal</w:t>
+      </w:r>
+      <w:proofErr w:type="spellEnd"/>
+      <w:r>
+        <w:rPr>
+          <w:color w:val="8064A2" w:themeColor="accent4"/>
+        </w:rPr>
+        <w:t xml:space="preserve"> routines.” </w:t>
       </w:r>
       <w:r>
         <w:rPr>
@@ -20749,7 +20714,21 @@
               <w:rPr>
                 <w:color w:val="8064A2" w:themeColor="accent4"/>
               </w:rPr>
-              <w:t>Microsoft’s cloud computing platform that houses modules such as Azure ML (Machine Learning) and Azure HDInsights (Hadoop).</w:t>
+              <w:t xml:space="preserve">Microsoft’s cloud computing platform that houses modules such as Azure ML (Machine Learning) and Azure </w:t>
+            </w:r>
+            <w:proofErr w:type="spellStart"/>
+            <w:r>
+              <w:rPr>
+                <w:color w:val="8064A2" w:themeColor="accent4"/>
+              </w:rPr>
+              <w:t>HDInsights</w:t>
+            </w:r>
+            <w:proofErr w:type="spellEnd"/>
+            <w:r>
+              <w:rPr>
+                <w:color w:val="8064A2" w:themeColor="accent4"/>
+              </w:rPr>
+              <w:t xml:space="preserve"> (Hadoop).</w:t>
             </w:r>
           </w:p>
         </w:tc>
@@ -20908,7 +20887,7 @@
 </file>
 
 <file path=word/endnotes.xml><?xml version="1.0" encoding="utf-8"?>
-<w:endnotes xmlns:wpc="http://schemas.microsoft.com/office/word/2010/wordprocessingCanvas" xmlns:cx="http://schemas.microsoft.com/office/drawing/2014/chartex" xmlns:cx1="http://schemas.microsoft.com/office/drawing/2015/9/8/chartex" xmlns:cx2="http://schemas.microsoft.com/office/drawing/2015/10/21/chartex" xmlns:cx3="http://schemas.microsoft.com/office/drawing/2016/5/9/chartex" xmlns:cx4="http://schemas.microsoft.com/office/drawing/2016/5/10/chartex" xmlns:cx5="http://schemas.microsoft.com/office/drawing/2016/5/11/chartex" xmlns:mc="http://schemas.openxmlformats.org/markup-compatibility/2006" xmlns:o="urn:schemas-microsoft-com:office:office" xmlns:r="http://schemas.openxmlformats.org/officeDocument/2006/relationships" xmlns:m="http://schemas.openxmlformats.org/officeDocument/2006/math" xmlns:v="urn:schemas-microsoft-com:vml" xmlns:wp14="http://schemas.microsoft.com/office/word/2010/wordprocessingDrawing" xmlns:wp="http://schemas.openxmlformats.org/drawingml/2006/wordprocessingDrawing" xmlns:w10="urn:schemas-microsoft-com:office:word" xmlns:w="http://schemas.openxmlformats.org/wordprocessingml/2006/main" xmlns:w14="http://schemas.microsoft.com/office/word/2010/wordml" xmlns:w15="http://schemas.microsoft.com/office/word/2012/wordml" xmlns:w16se="http://schemas.microsoft.com/office/word/2015/wordml/symex" xmlns:wpg="http://schemas.microsoft.com/office/word/2010/wordprocessingGroup" xmlns:wpi="http://schemas.microsoft.com/office/word/2010/wordprocessingInk" xmlns:wne="http://schemas.microsoft.com/office/word/2006/wordml" xmlns:wps="http://schemas.microsoft.com/office/word/2010/wordprocessingShape" mc:Ignorable="w14 w15 w16se wp14">
+<w:endnotes xmlns:wpc="http://schemas.microsoft.com/office/word/2010/wordprocessingCanvas" xmlns:mc="http://schemas.openxmlformats.org/markup-compatibility/2006" xmlns:o="urn:schemas-microsoft-com:office:office" xmlns:r="http://schemas.openxmlformats.org/officeDocument/2006/relationships" xmlns:m="http://schemas.openxmlformats.org/officeDocument/2006/math" xmlns:v="urn:schemas-microsoft-com:vml" xmlns:wp14="http://schemas.microsoft.com/office/word/2010/wordprocessingDrawing" xmlns:wp="http://schemas.openxmlformats.org/drawingml/2006/wordprocessingDrawing" xmlns:w10="urn:schemas-microsoft-com:office:word" xmlns:w="http://schemas.openxmlformats.org/wordprocessingml/2006/main" xmlns:w14="http://schemas.microsoft.com/office/word/2010/wordml" xmlns:w15="http://schemas.microsoft.com/office/word/2012/wordml" xmlns:wpg="http://schemas.microsoft.com/office/word/2010/wordprocessingGroup" xmlns:wpi="http://schemas.microsoft.com/office/word/2010/wordprocessingInk" xmlns:wne="http://schemas.microsoft.com/office/word/2006/wordml" xmlns:wps="http://schemas.microsoft.com/office/word/2010/wordprocessingShape" mc:Ignorable="w14 w15 wp14">
   <w:endnote w:type="separator" w:id="-1">
     <w:p>
       <w:r>
@@ -20927,7 +20906,7 @@
 </file>
 
 <file path=word/footer1.xml><?xml version="1.0" encoding="utf-8"?>
-<w:ftr xmlns:wpc="http://schemas.microsoft.com/office/word/2010/wordprocessingCanvas" xmlns:cx="http://schemas.microsoft.com/office/drawing/2014/chartex" xmlns:cx1="http://schemas.microsoft.com/office/drawing/2015/9/8/chartex" xmlns:cx2="http://schemas.microsoft.com/office/drawing/2015/10/21/chartex" xmlns:cx3="http://schemas.microsoft.com/office/drawing/2016/5/9/chartex" xmlns:cx4="http://schemas.microsoft.com/office/drawing/2016/5/10/chartex" xmlns:cx5="http://schemas.microsoft.com/office/drawing/2016/5/11/chartex" xmlns:mc="http://schemas.openxmlformats.org/markup-compatibility/2006" xmlns:o="urn:schemas-microsoft-com:office:office" xmlns:r="http://schemas.openxmlformats.org/officeDocument/2006/relationships" xmlns:m="http://schemas.openxmlformats.org/officeDocument/2006/math" xmlns:v="urn:schemas-microsoft-com:vml" xmlns:wp14="http://schemas.microsoft.com/office/word/2010/wordprocessingDrawing" xmlns:wp="http://schemas.openxmlformats.org/drawingml/2006/wordprocessingDrawing" xmlns:w10="urn:schemas-microsoft-com:office:word" xmlns:w="http://schemas.openxmlformats.org/wordprocessingml/2006/main" xmlns:w14="http://schemas.microsoft.com/office/word/2010/wordml" xmlns:w15="http://schemas.microsoft.com/office/word/2012/wordml" xmlns:w16se="http://schemas.microsoft.com/office/word/2015/wordml/symex" xmlns:wpg="http://schemas.microsoft.com/office/word/2010/wordprocessingGroup" xmlns:wpi="http://schemas.microsoft.com/office/word/2010/wordprocessingInk" xmlns:wne="http://schemas.microsoft.com/office/word/2006/wordml" xmlns:wps="http://schemas.microsoft.com/office/word/2010/wordprocessingShape" mc:Ignorable="w14 w15 w16se wp14">
+<w:ftr xmlns:wpc="http://schemas.microsoft.com/office/word/2010/wordprocessingCanvas" xmlns:mc="http://schemas.openxmlformats.org/markup-compatibility/2006" xmlns:o="urn:schemas-microsoft-com:office:office" xmlns:r="http://schemas.openxmlformats.org/officeDocument/2006/relationships" xmlns:m="http://schemas.openxmlformats.org/officeDocument/2006/math" xmlns:v="urn:schemas-microsoft-com:vml" xmlns:wp14="http://schemas.microsoft.com/office/word/2010/wordprocessingDrawing" xmlns:wp="http://schemas.openxmlformats.org/drawingml/2006/wordprocessingDrawing" xmlns:w10="urn:schemas-microsoft-com:office:word" xmlns:w="http://schemas.openxmlformats.org/wordprocessingml/2006/main" xmlns:w14="http://schemas.microsoft.com/office/word/2010/wordml" xmlns:w15="http://schemas.microsoft.com/office/word/2012/wordml" xmlns:wpg="http://schemas.microsoft.com/office/word/2010/wordprocessingGroup" xmlns:wpi="http://schemas.microsoft.com/office/word/2010/wordprocessingInk" xmlns:wne="http://schemas.microsoft.com/office/word/2006/wordml" xmlns:wps="http://schemas.microsoft.com/office/word/2010/wordprocessingShape" mc:Ignorable="w14 w15 wp14">
   <w:p>
     <w:pPr>
       <w:pStyle w:val="Footer"/>
@@ -20943,7 +20922,7 @@
 </file>
 
 <file path=word/footer2.xml><?xml version="1.0" encoding="utf-8"?>
-<w:ftr xmlns:wpc="http://schemas.microsoft.com/office/word/2010/wordprocessingCanvas" xmlns:cx="http://schemas.microsoft.com/office/drawing/2014/chartex" xmlns:cx1="http://schemas.microsoft.com/office/drawing/2015/9/8/chartex" xmlns:cx2="http://schemas.microsoft.com/office/drawing/2015/10/21/chartex" xmlns:cx3="http://schemas.microsoft.com/office/drawing/2016/5/9/chartex" xmlns:cx4="http://schemas.microsoft.com/office/drawing/2016/5/10/chartex" xmlns:cx5="http://schemas.microsoft.com/office/drawing/2016/5/11/chartex" xmlns:mc="http://schemas.openxmlformats.org/markup-compatibility/2006" xmlns:o="urn:schemas-microsoft-com:office:office" xmlns:r="http://schemas.openxmlformats.org/officeDocument/2006/relationships" xmlns:m="http://schemas.openxmlformats.org/officeDocument/2006/math" xmlns:v="urn:schemas-microsoft-com:vml" xmlns:wp14="http://schemas.microsoft.com/office/word/2010/wordprocessingDrawing" xmlns:wp="http://schemas.openxmlformats.org/drawingml/2006/wordprocessingDrawing" xmlns:w10="urn:schemas-microsoft-com:office:word" xmlns:w="http://schemas.openxmlformats.org/wordprocessingml/2006/main" xmlns:w14="http://schemas.microsoft.com/office/word/2010/wordml" xmlns:w15="http://schemas.microsoft.com/office/word/2012/wordml" xmlns:w16se="http://schemas.microsoft.com/office/word/2015/wordml/symex" xmlns:wpg="http://schemas.microsoft.com/office/word/2010/wordprocessingGroup" xmlns:wpi="http://schemas.microsoft.com/office/word/2010/wordprocessingInk" xmlns:wne="http://schemas.microsoft.com/office/word/2006/wordml" xmlns:wps="http://schemas.microsoft.com/office/word/2010/wordprocessingShape" mc:Ignorable="w14 w15 w16se wp14">
+<w:ftr xmlns:wpc="http://schemas.microsoft.com/office/word/2010/wordprocessingCanvas" xmlns:mc="http://schemas.openxmlformats.org/markup-compatibility/2006" xmlns:o="urn:schemas-microsoft-com:office:office" xmlns:r="http://schemas.openxmlformats.org/officeDocument/2006/relationships" xmlns:m="http://schemas.openxmlformats.org/officeDocument/2006/math" xmlns:v="urn:schemas-microsoft-com:vml" xmlns:wp14="http://schemas.microsoft.com/office/word/2010/wordprocessingDrawing" xmlns:wp="http://schemas.openxmlformats.org/drawingml/2006/wordprocessingDrawing" xmlns:w10="urn:schemas-microsoft-com:office:word" xmlns:w="http://schemas.openxmlformats.org/wordprocessingml/2006/main" xmlns:w14="http://schemas.microsoft.com/office/word/2010/wordml" xmlns:w15="http://schemas.microsoft.com/office/word/2012/wordml" xmlns:wpg="http://schemas.microsoft.com/office/word/2010/wordprocessingGroup" xmlns:wpi="http://schemas.microsoft.com/office/word/2010/wordprocessingInk" xmlns:wne="http://schemas.microsoft.com/office/word/2006/wordml" xmlns:wps="http://schemas.microsoft.com/office/word/2010/wordprocessingShape" mc:Ignorable="w14 w15 wp14">
   <w:sdt>
     <w:sdtPr>
       <w:id w:val="-1604878987"/>
@@ -20996,7 +20975,7 @@
 </file>
 
 <file path=word/footer3.xml><?xml version="1.0" encoding="utf-8"?>
-<w:ftr xmlns:wpc="http://schemas.microsoft.com/office/word/2010/wordprocessingCanvas" xmlns:cx="http://schemas.microsoft.com/office/drawing/2014/chartex" xmlns:cx1="http://schemas.microsoft.com/office/drawing/2015/9/8/chartex" xmlns:cx2="http://schemas.microsoft.com/office/drawing/2015/10/21/chartex" xmlns:cx3="http://schemas.microsoft.com/office/drawing/2016/5/9/chartex" xmlns:cx4="http://schemas.microsoft.com/office/drawing/2016/5/10/chartex" xmlns:cx5="http://schemas.microsoft.com/office/drawing/2016/5/11/chartex" xmlns:mc="http://schemas.openxmlformats.org/markup-compatibility/2006" xmlns:o="urn:schemas-microsoft-com:office:office" xmlns:r="http://schemas.openxmlformats.org/officeDocument/2006/relationships" xmlns:m="http://schemas.openxmlformats.org/officeDocument/2006/math" xmlns:v="urn:schemas-microsoft-com:vml" xmlns:wp14="http://schemas.microsoft.com/office/word/2010/wordprocessingDrawing" xmlns:wp="http://schemas.openxmlformats.org/drawingml/2006/wordprocessingDrawing" xmlns:w10="urn:schemas-microsoft-com:office:word" xmlns:w="http://schemas.openxmlformats.org/wordprocessingml/2006/main" xmlns:w14="http://schemas.microsoft.com/office/word/2010/wordml" xmlns:w15="http://schemas.microsoft.com/office/word/2012/wordml" xmlns:w16se="http://schemas.microsoft.com/office/word/2015/wordml/symex" xmlns:wpg="http://schemas.microsoft.com/office/word/2010/wordprocessingGroup" xmlns:wpi="http://schemas.microsoft.com/office/word/2010/wordprocessingInk" xmlns:wne="http://schemas.microsoft.com/office/word/2006/wordml" xmlns:wps="http://schemas.microsoft.com/office/word/2010/wordprocessingShape" mc:Ignorable="w14 w15 w16se wp14">
+<w:ftr xmlns:wpc="http://schemas.microsoft.com/office/word/2010/wordprocessingCanvas" xmlns:mc="http://schemas.openxmlformats.org/markup-compatibility/2006" xmlns:o="urn:schemas-microsoft-com:office:office" xmlns:r="http://schemas.openxmlformats.org/officeDocument/2006/relationships" xmlns:m="http://schemas.openxmlformats.org/officeDocument/2006/math" xmlns:v="urn:schemas-microsoft-com:vml" xmlns:wp14="http://schemas.microsoft.com/office/word/2010/wordprocessingDrawing" xmlns:wp="http://schemas.openxmlformats.org/drawingml/2006/wordprocessingDrawing" xmlns:w10="urn:schemas-microsoft-com:office:word" xmlns:w="http://schemas.openxmlformats.org/wordprocessingml/2006/main" xmlns:w14="http://schemas.microsoft.com/office/word/2010/wordml" xmlns:w15="http://schemas.microsoft.com/office/word/2012/wordml" xmlns:wpg="http://schemas.microsoft.com/office/word/2010/wordprocessingGroup" xmlns:wpi="http://schemas.microsoft.com/office/word/2010/wordprocessingInk" xmlns:wne="http://schemas.microsoft.com/office/word/2006/wordml" xmlns:wps="http://schemas.microsoft.com/office/word/2010/wordprocessingShape" mc:Ignorable="w14 w15 wp14">
   <w:sdt>
     <w:sdtPr>
       <w:id w:val="-870142799"/>
@@ -21029,7 +21008,7 @@
           <w:rPr>
             <w:noProof/>
           </w:rPr>
-          <w:t>3</w:t>
+          <w:t>21</w:t>
         </w:r>
         <w:r>
           <w:rPr>
@@ -21049,7 +21028,7 @@
 </file>
 
 <file path=word/footnotes.xml><?xml version="1.0" encoding="utf-8"?>
-<w:footnotes xmlns:wpc="http://schemas.microsoft.com/office/word/2010/wordprocessingCanvas" xmlns:cx="http://schemas.microsoft.com/office/drawing/2014/chartex" xmlns:cx1="http://schemas.microsoft.com/office/drawing/2015/9/8/chartex" xmlns:cx2="http://schemas.microsoft.com/office/drawing/2015/10/21/chartex" xmlns:cx3="http://schemas.microsoft.com/office/drawing/2016/5/9/chartex" xmlns:cx4="http://schemas.microsoft.com/office/drawing/2016/5/10/chartex" xmlns:cx5="http://schemas.microsoft.com/office/drawing/2016/5/11/chartex" xmlns:mc="http://schemas.openxmlformats.org/markup-compatibility/2006" xmlns:o="urn:schemas-microsoft-com:office:office" xmlns:r="http://schemas.openxmlformats.org/officeDocument/2006/relationships" xmlns:m="http://schemas.openxmlformats.org/officeDocument/2006/math" xmlns:v="urn:schemas-microsoft-com:vml" xmlns:wp14="http://schemas.microsoft.com/office/word/2010/wordprocessingDrawing" xmlns:wp="http://schemas.openxmlformats.org/drawingml/2006/wordprocessingDrawing" xmlns:w10="urn:schemas-microsoft-com:office:word" xmlns:w="http://schemas.openxmlformats.org/wordprocessingml/2006/main" xmlns:w14="http://schemas.microsoft.com/office/word/2010/wordml" xmlns:w15="http://schemas.microsoft.com/office/word/2012/wordml" xmlns:w16se="http://schemas.microsoft.com/office/word/2015/wordml/symex" xmlns:wpg="http://schemas.microsoft.com/office/word/2010/wordprocessingGroup" xmlns:wpi="http://schemas.microsoft.com/office/word/2010/wordprocessingInk" xmlns:wne="http://schemas.microsoft.com/office/word/2006/wordml" xmlns:wps="http://schemas.microsoft.com/office/word/2010/wordprocessingShape" mc:Ignorable="w14 w15 w16se wp14">
+<w:footnotes xmlns:wpc="http://schemas.microsoft.com/office/word/2010/wordprocessingCanvas" xmlns:mc="http://schemas.openxmlformats.org/markup-compatibility/2006" xmlns:o="urn:schemas-microsoft-com:office:office" xmlns:r="http://schemas.openxmlformats.org/officeDocument/2006/relationships" xmlns:m="http://schemas.openxmlformats.org/officeDocument/2006/math" xmlns:v="urn:schemas-microsoft-com:vml" xmlns:wp14="http://schemas.microsoft.com/office/word/2010/wordprocessingDrawing" xmlns:wp="http://schemas.openxmlformats.org/drawingml/2006/wordprocessingDrawing" xmlns:w10="urn:schemas-microsoft-com:office:word" xmlns:w="http://schemas.openxmlformats.org/wordprocessingml/2006/main" xmlns:w14="http://schemas.microsoft.com/office/word/2010/wordml" xmlns:w15="http://schemas.microsoft.com/office/word/2012/wordml" xmlns:wpg="http://schemas.microsoft.com/office/word/2010/wordprocessingGroup" xmlns:wpi="http://schemas.microsoft.com/office/word/2010/wordprocessingInk" xmlns:wne="http://schemas.microsoft.com/office/word/2006/wordml" xmlns:wps="http://schemas.microsoft.com/office/word/2010/wordprocessingShape" mc:Ignorable="w14 w15 wp14">
   <w:footnote w:type="separator" w:id="-1">
     <w:p>
       <w:r>
@@ -21068,7 +21047,7 @@
 </file>
 
 <file path=word/header1.xml><?xml version="1.0" encoding="utf-8"?>
-<w:hdr xmlns:wpc="http://schemas.microsoft.com/office/word/2010/wordprocessingCanvas" xmlns:cx="http://schemas.microsoft.com/office/drawing/2014/chartex" xmlns:cx1="http://schemas.microsoft.com/office/drawing/2015/9/8/chartex" xmlns:cx2="http://schemas.microsoft.com/office/drawing/2015/10/21/chartex" xmlns:cx3="http://schemas.microsoft.com/office/drawing/2016/5/9/chartex" xmlns:cx4="http://schemas.microsoft.com/office/drawing/2016/5/10/chartex" xmlns:cx5="http://schemas.microsoft.com/office/drawing/2016/5/11/chartex" xmlns:mc="http://schemas.openxmlformats.org/markup-compatibility/2006" xmlns:o="urn:schemas-microsoft-com:office:office" xmlns:r="http://schemas.openxmlformats.org/officeDocument/2006/relationships" xmlns:m="http://schemas.openxmlformats.org/officeDocument/2006/math" xmlns:v="urn:schemas-microsoft-com:vml" xmlns:wp14="http://schemas.microsoft.com/office/word/2010/wordprocessingDrawing" xmlns:wp="http://schemas.openxmlformats.org/drawingml/2006/wordprocessingDrawing" xmlns:w10="urn:schemas-microsoft-com:office:word" xmlns:w="http://schemas.openxmlformats.org/wordprocessingml/2006/main" xmlns:w14="http://schemas.microsoft.com/office/word/2010/wordml" xmlns:w15="http://schemas.microsoft.com/office/word/2012/wordml" xmlns:w16se="http://schemas.microsoft.com/office/word/2015/wordml/symex" xmlns:wpg="http://schemas.microsoft.com/office/word/2010/wordprocessingGroup" xmlns:wpi="http://schemas.microsoft.com/office/word/2010/wordprocessingInk" xmlns:wne="http://schemas.microsoft.com/office/word/2006/wordml" xmlns:wps="http://schemas.microsoft.com/office/word/2010/wordprocessingShape" mc:Ignorable="w14 w15 w16se wp14">
+<w:hdr xmlns:wpc="http://schemas.microsoft.com/office/word/2010/wordprocessingCanvas" xmlns:mc="http://schemas.openxmlformats.org/markup-compatibility/2006" xmlns:o="urn:schemas-microsoft-com:office:office" xmlns:r="http://schemas.openxmlformats.org/officeDocument/2006/relationships" xmlns:m="http://schemas.openxmlformats.org/officeDocument/2006/math" xmlns:v="urn:schemas-microsoft-com:vml" xmlns:wp14="http://schemas.microsoft.com/office/word/2010/wordprocessingDrawing" xmlns:wp="http://schemas.openxmlformats.org/drawingml/2006/wordprocessingDrawing" xmlns:w10="urn:schemas-microsoft-com:office:word" xmlns:w="http://schemas.openxmlformats.org/wordprocessingml/2006/main" xmlns:w14="http://schemas.microsoft.com/office/word/2010/wordml" xmlns:w15="http://schemas.microsoft.com/office/word/2012/wordml" xmlns:wpg="http://schemas.microsoft.com/office/word/2010/wordprocessingGroup" xmlns:wpi="http://schemas.microsoft.com/office/word/2010/wordprocessingInk" xmlns:wne="http://schemas.microsoft.com/office/word/2006/wordml" xmlns:wps="http://schemas.microsoft.com/office/word/2010/wordprocessingShape" mc:Ignorable="w14 w15 wp14">
   <w:p>
     <w:pPr>
       <w:pStyle w:val="Header"/>
@@ -21083,7 +21062,7 @@
 </file>
 
 <file path=word/header2.xml><?xml version="1.0" encoding="utf-8"?>
-<w:hdr xmlns:wpc="http://schemas.microsoft.com/office/word/2010/wordprocessingCanvas" xmlns:cx="http://schemas.microsoft.com/office/drawing/2014/chartex" xmlns:cx1="http://schemas.microsoft.com/office/drawing/2015/9/8/chartex" xmlns:cx2="http://schemas.microsoft.com/office/drawing/2015/10/21/chartex" xmlns:cx3="http://schemas.microsoft.com/office/drawing/2016/5/9/chartex" xmlns:cx4="http://schemas.microsoft.com/office/drawing/2016/5/10/chartex" xmlns:cx5="http://schemas.microsoft.com/office/drawing/2016/5/11/chartex" xmlns:mc="http://schemas.openxmlformats.org/markup-compatibility/2006" xmlns:o="urn:schemas-microsoft-com:office:office" xmlns:r="http://schemas.openxmlformats.org/officeDocument/2006/relationships" xmlns:m="http://schemas.openxmlformats.org/officeDocument/2006/math" xmlns:v="urn:schemas-microsoft-com:vml" xmlns:wp14="http://schemas.microsoft.com/office/word/2010/wordprocessingDrawing" xmlns:wp="http://schemas.openxmlformats.org/drawingml/2006/wordprocessingDrawing" xmlns:w10="urn:schemas-microsoft-com:office:word" xmlns:w="http://schemas.openxmlformats.org/wordprocessingml/2006/main" xmlns:w14="http://schemas.microsoft.com/office/word/2010/wordml" xmlns:w15="http://schemas.microsoft.com/office/word/2012/wordml" xmlns:w16se="http://schemas.microsoft.com/office/word/2015/wordml/symex" xmlns:wpg="http://schemas.microsoft.com/office/word/2010/wordprocessingGroup" xmlns:wpi="http://schemas.microsoft.com/office/word/2010/wordprocessingInk" xmlns:wne="http://schemas.microsoft.com/office/word/2006/wordml" xmlns:wps="http://schemas.microsoft.com/office/word/2010/wordprocessingShape" mc:Ignorable="w14 w15 w16se wp14">
+<w:hdr xmlns:wpc="http://schemas.microsoft.com/office/word/2010/wordprocessingCanvas" xmlns:mc="http://schemas.openxmlformats.org/markup-compatibility/2006" xmlns:o="urn:schemas-microsoft-com:office:office" xmlns:r="http://schemas.openxmlformats.org/officeDocument/2006/relationships" xmlns:m="http://schemas.openxmlformats.org/officeDocument/2006/math" xmlns:v="urn:schemas-microsoft-com:vml" xmlns:wp14="http://schemas.microsoft.com/office/word/2010/wordprocessingDrawing" xmlns:wp="http://schemas.openxmlformats.org/drawingml/2006/wordprocessingDrawing" xmlns:w10="urn:schemas-microsoft-com:office:word" xmlns:w="http://schemas.openxmlformats.org/wordprocessingml/2006/main" xmlns:w14="http://schemas.microsoft.com/office/word/2010/wordml" xmlns:w15="http://schemas.microsoft.com/office/word/2012/wordml" xmlns:wpg="http://schemas.microsoft.com/office/word/2010/wordprocessingGroup" xmlns:wpi="http://schemas.microsoft.com/office/word/2010/wordprocessingInk" xmlns:wne="http://schemas.microsoft.com/office/word/2006/wordml" xmlns:wps="http://schemas.microsoft.com/office/word/2010/wordprocessingShape" mc:Ignorable="w14 w15 wp14">
   <w:p>
     <w:pPr>
       <w:pStyle w:val="Header"/>
@@ -21093,7 +21072,7 @@
 </file>
 
 <file path=word/header3.xml><?xml version="1.0" encoding="utf-8"?>
-<w:hdr xmlns:wpc="http://schemas.microsoft.com/office/word/2010/wordprocessingCanvas" xmlns:cx="http://schemas.microsoft.com/office/drawing/2014/chartex" xmlns:cx1="http://schemas.microsoft.com/office/drawing/2015/9/8/chartex" xmlns:cx2="http://schemas.microsoft.com/office/drawing/2015/10/21/chartex" xmlns:cx3="http://schemas.microsoft.com/office/drawing/2016/5/9/chartex" xmlns:cx4="http://schemas.microsoft.com/office/drawing/2016/5/10/chartex" xmlns:cx5="http://schemas.microsoft.com/office/drawing/2016/5/11/chartex" xmlns:mc="http://schemas.openxmlformats.org/markup-compatibility/2006" xmlns:o="urn:schemas-microsoft-com:office:office" xmlns:r="http://schemas.openxmlformats.org/officeDocument/2006/relationships" xmlns:m="http://schemas.openxmlformats.org/officeDocument/2006/math" xmlns:v="urn:schemas-microsoft-com:vml" xmlns:wp14="http://schemas.microsoft.com/office/word/2010/wordprocessingDrawing" xmlns:wp="http://schemas.openxmlformats.org/drawingml/2006/wordprocessingDrawing" xmlns:w10="urn:schemas-microsoft-com:office:word" xmlns:w="http://schemas.openxmlformats.org/wordprocessingml/2006/main" xmlns:w14="http://schemas.microsoft.com/office/word/2010/wordml" xmlns:w15="http://schemas.microsoft.com/office/word/2012/wordml" xmlns:w16se="http://schemas.microsoft.com/office/word/2015/wordml/symex" xmlns:wpg="http://schemas.microsoft.com/office/word/2010/wordprocessingGroup" xmlns:wpi="http://schemas.microsoft.com/office/word/2010/wordprocessingInk" xmlns:wne="http://schemas.microsoft.com/office/word/2006/wordml" xmlns:wps="http://schemas.microsoft.com/office/word/2010/wordprocessingShape" mc:Ignorable="w14 w15 w16se wp14">
+<w:hdr xmlns:wpc="http://schemas.microsoft.com/office/word/2010/wordprocessingCanvas" xmlns:mc="http://schemas.openxmlformats.org/markup-compatibility/2006" xmlns:o="urn:schemas-microsoft-com:office:office" xmlns:r="http://schemas.openxmlformats.org/officeDocument/2006/relationships" xmlns:m="http://schemas.openxmlformats.org/officeDocument/2006/math" xmlns:v="urn:schemas-microsoft-com:vml" xmlns:wp14="http://schemas.microsoft.com/office/word/2010/wordprocessingDrawing" xmlns:wp="http://schemas.openxmlformats.org/drawingml/2006/wordprocessingDrawing" xmlns:w10="urn:schemas-microsoft-com:office:word" xmlns:w="http://schemas.openxmlformats.org/wordprocessingml/2006/main" xmlns:w14="http://schemas.microsoft.com/office/word/2010/wordml" xmlns:w15="http://schemas.microsoft.com/office/word/2012/wordml" xmlns:wpg="http://schemas.microsoft.com/office/word/2010/wordprocessingGroup" xmlns:wpi="http://schemas.microsoft.com/office/word/2010/wordprocessingInk" xmlns:wne="http://schemas.microsoft.com/office/word/2006/wordml" xmlns:wps="http://schemas.microsoft.com/office/word/2010/wordprocessingShape" mc:Ignorable="w14 w15 wp14">
   <w:p>
     <w:pPr>
       <w:pStyle w:val="Header"/>
@@ -21103,7 +21082,7 @@
 </file>
 
 <file path=word/numbering.xml><?xml version="1.0" encoding="utf-8"?>
-<w:numbering xmlns:wpc="http://schemas.microsoft.com/office/word/2010/wordprocessingCanvas" xmlns:cx="http://schemas.microsoft.com/office/drawing/2014/chartex" xmlns:cx1="http://schemas.microsoft.com/office/drawing/2015/9/8/chartex" xmlns:cx2="http://schemas.microsoft.com/office/drawing/2015/10/21/chartex" xmlns:cx3="http://schemas.microsoft.com/office/drawing/2016/5/9/chartex" xmlns:cx4="http://schemas.microsoft.com/office/drawing/2016/5/10/chartex" xmlns:cx5="http://schemas.microsoft.com/office/drawing/2016/5/11/chartex" xmlns:mc="http://schemas.openxmlformats.org/markup-compatibility/2006" xmlns:o="urn:schemas-microsoft-com:office:office" xmlns:r="http://schemas.openxmlformats.org/officeDocument/2006/relationships" xmlns:m="http://schemas.openxmlformats.org/officeDocument/2006/math" xmlns:v="urn:schemas-microsoft-com:vml" xmlns:wp14="http://schemas.microsoft.com/office/word/2010/wordprocessingDrawing" xmlns:wp="http://schemas.openxmlformats.org/drawingml/2006/wordprocessingDrawing" xmlns:w10="urn:schemas-microsoft-com:office:word" xmlns:w="http://schemas.openxmlformats.org/wordprocessingml/2006/main" xmlns:w14="http://schemas.microsoft.com/office/word/2010/wordml" xmlns:w15="http://schemas.microsoft.com/office/word/2012/wordml" xmlns:w16se="http://schemas.microsoft.com/office/word/2015/wordml/symex" xmlns:wpg="http://schemas.microsoft.com/office/word/2010/wordprocessingGroup" xmlns:wpi="http://schemas.microsoft.com/office/word/2010/wordprocessingInk" xmlns:wne="http://schemas.microsoft.com/office/word/2006/wordml" xmlns:wps="http://schemas.microsoft.com/office/word/2010/wordprocessingShape" mc:Ignorable="w14 w15 w16se wp14">
+<w:numbering xmlns:wpc="http://schemas.microsoft.com/office/word/2010/wordprocessingCanvas" xmlns:mc="http://schemas.openxmlformats.org/markup-compatibility/2006" xmlns:o="urn:schemas-microsoft-com:office:office" xmlns:r="http://schemas.openxmlformats.org/officeDocument/2006/relationships" xmlns:m="http://schemas.openxmlformats.org/officeDocument/2006/math" xmlns:v="urn:schemas-microsoft-com:vml" xmlns:wp14="http://schemas.microsoft.com/office/word/2010/wordprocessingDrawing" xmlns:wp="http://schemas.openxmlformats.org/drawingml/2006/wordprocessingDrawing" xmlns:w10="urn:schemas-microsoft-com:office:word" xmlns:w="http://schemas.openxmlformats.org/wordprocessingml/2006/main" xmlns:w14="http://schemas.microsoft.com/office/word/2010/wordml" xmlns:w15="http://schemas.microsoft.com/office/word/2012/wordml" xmlns:wpg="http://schemas.microsoft.com/office/word/2010/wordprocessingGroup" xmlns:wpi="http://schemas.microsoft.com/office/word/2010/wordprocessingInk" xmlns:wne="http://schemas.microsoft.com/office/word/2006/wordml" xmlns:wps="http://schemas.microsoft.com/office/word/2010/wordprocessingShape" mc:Ignorable="w14 w15 wp14">
   <w:abstractNum w:abstractNumId="0" w15:restartNumberingAfterBreak="0">
     <w:nsid w:val="0AC132DE"/>
     <w:multiLevelType w:val="hybridMultilevel"/>
@@ -21384,7 +21363,7 @@
 </file>
 
 <file path=word/styles.xml><?xml version="1.0" encoding="utf-8"?>
-<w:styles xmlns:mc="http://schemas.openxmlformats.org/markup-compatibility/2006" xmlns:r="http://schemas.openxmlformats.org/officeDocument/2006/relationships" xmlns:w="http://schemas.openxmlformats.org/wordprocessingml/2006/main" xmlns:w14="http://schemas.microsoft.com/office/word/2010/wordml" xmlns:w15="http://schemas.microsoft.com/office/word/2012/wordml" xmlns:w16se="http://schemas.microsoft.com/office/word/2015/wordml/symex" mc:Ignorable="w14 w15 w16se">
+<w:styles xmlns:mc="http://schemas.openxmlformats.org/markup-compatibility/2006" xmlns:r="http://schemas.openxmlformats.org/officeDocument/2006/relationships" xmlns:w="http://schemas.openxmlformats.org/wordprocessingml/2006/main" xmlns:w14="http://schemas.microsoft.com/office/word/2010/wordml" xmlns:w15="http://schemas.microsoft.com/office/word/2012/wordml" mc:Ignorable="w14 w15">
   <w:docDefaults>
     <w:rPrDefault>
       <w:rPr>
@@ -21400,7 +21379,7 @@
       </w:pPr>
     </w:pPrDefault>
   </w:docDefaults>
-  <w:latentStyles w:defLockedState="0" w:defUIPriority="99" w:defSemiHidden="0" w:defUnhideWhenUsed="0" w:defQFormat="0" w:count="374">
+  <w:latentStyles w:defLockedState="0" w:defUIPriority="99" w:defSemiHidden="0" w:defUnhideWhenUsed="0" w:defQFormat="0" w:count="371">
     <w:lsdException w:name="Normal" w:uiPriority="0" w:qFormat="1"/>
     <w:lsdException w:name="heading 1" w:uiPriority="9" w:qFormat="1"/>
     <w:lsdException w:name="heading 2" w:semiHidden="1" w:uiPriority="9" w:unhideWhenUsed="1" w:qFormat="1"/>
@@ -21506,6 +21485,7 @@
     <w:lsdException w:name="HTML Sample" w:semiHidden="1" w:unhideWhenUsed="1"/>
     <w:lsdException w:name="HTML Typewriter" w:semiHidden="1" w:unhideWhenUsed="1"/>
     <w:lsdException w:name="HTML Variable" w:semiHidden="1" w:unhideWhenUsed="1"/>
+    <w:lsdException w:name="Normal Table" w:semiHidden="1" w:unhideWhenUsed="1"/>
     <w:lsdException w:name="annotation subject" w:semiHidden="1" w:unhideWhenUsed="1"/>
     <w:lsdException w:name="No List" w:semiHidden="1" w:unhideWhenUsed="1"/>
     <w:lsdException w:name="Outline List 1" w:semiHidden="1" w:unhideWhenUsed="1"/>
@@ -21550,6 +21530,7 @@
     <w:lsdException w:name="Table Professional" w:semiHidden="1" w:unhideWhenUsed="1"/>
     <w:lsdException w:name="Table Subtle 1" w:semiHidden="1" w:unhideWhenUsed="1"/>
     <w:lsdException w:name="Table Subtle 2" w:semiHidden="1" w:unhideWhenUsed="1"/>
+    <w:lsdException w:name="Table Web 1" w:semiHidden="1" w:unhideWhenUsed="1"/>
     <w:lsdException w:name="Table Web 2" w:semiHidden="1" w:unhideWhenUsed="1"/>
     <w:lsdException w:name="Table Web 3" w:semiHidden="1" w:unhideWhenUsed="1"/>
     <w:lsdException w:name="Balloon Text" w:semiHidden="1" w:unhideWhenUsed="1"/>
@@ -21770,9 +21751,6 @@
     <w:lsdException w:name="List Table 5 Dark Accent 6" w:uiPriority="50"/>
     <w:lsdException w:name="List Table 6 Colorful Accent 6" w:uiPriority="51"/>
     <w:lsdException w:name="List Table 7 Colorful Accent 6" w:uiPriority="52"/>
-    <w:lsdException w:name="Mention" w:semiHidden="1" w:unhideWhenUsed="1"/>
-    <w:lsdException w:name="Smart Hyperlink" w:semiHidden="1" w:unhideWhenUsed="1"/>
-    <w:lsdException w:name="Hashtag" w:semiHidden="1" w:unhideWhenUsed="1"/>
   </w:latentStyles>
   <w:style w:type="paragraph" w:default="1" w:styleId="Normal">
     <w:name w:val="Normal"/>
@@ -22820,7 +22798,7 @@
 </file>
 
 <file path=customXml/itemProps1.xml><?xml version="1.0" encoding="utf-8"?>
-<ds:datastoreItem xmlns:ds="http://schemas.openxmlformats.org/officeDocument/2006/customXml" ds:itemID="{E9C30822-87E9-4ED9-96BC-5B36251C5B94}">
+<ds:datastoreItem xmlns:ds="http://schemas.openxmlformats.org/officeDocument/2006/customXml" ds:itemID="{374CACFA-4B9F-4C2C-818D-A3B3EA78E6D2}">
   <ds:schemaRefs>
     <ds:schemaRef ds:uri="http://schemas.openxmlformats.org/officeDocument/2006/bibliography"/>
   </ds:schemaRefs>

</xml_diff>